<commit_message>
Report almost almost done
</commit_message>
<xml_diff>
--- a/Final Project Report.docx
+++ b/Final Project Report.docx
@@ -4403,18 +4403,7 @@
           <w:szCs w:val="24"/>
           <w:lang w:val="id-ID"/>
         </w:rPr>
-        <w:t xml:space="preserve"> </w:t>
-      </w:r>
-      <w:bookmarkStart w:id="0" w:name="_GoBack"/>
-      <w:bookmarkEnd w:id="0"/>
-      <w:r>
-        <w:rPr>
-          <w:rFonts w:ascii="Arial" w:eastAsia="Times New Roman" w:hAnsi="Arial" w:cs="Arial"/>
-          <w:sz w:val="24"/>
-          <w:szCs w:val="24"/>
-          <w:lang w:val="id-ID"/>
-        </w:rPr>
-        <w:t>now called HashDB</w:t>
+        <w:t xml:space="preserve"> now called HashDB</w:t>
       </w:r>
       <w:r>
         <w:rPr>
@@ -5750,6 +5739,175 @@
           <w:lang w:val="id-ID"/>
         </w:rPr>
         <w:lastRenderedPageBreak/>
+        <w:t>Application Details</w:t>
+      </w:r>
+    </w:p>
+    <w:p>
+      <w:pPr>
+        <w:jc w:val="both"/>
+        <w:rPr>
+          <w:rFonts w:ascii="Arial" w:eastAsia="Times New Roman" w:hAnsi="Arial" w:cs="Arial"/>
+          <w:b/>
+          <w:sz w:val="24"/>
+          <w:szCs w:val="24"/>
+          <w:lang w:val="id-ID"/>
+        </w:rPr>
+      </w:pPr>
+      <w:r>
+        <w:rPr>
+          <w:rFonts w:ascii="Arial" w:eastAsia="Times New Roman" w:hAnsi="Arial" w:cs="Arial"/>
+          <w:b/>
+          <w:sz w:val="24"/>
+          <w:szCs w:val="24"/>
+          <w:lang w:val="id-ID"/>
+        </w:rPr>
+        <w:t>Background</w:t>
+      </w:r>
+    </w:p>
+    <w:p>
+      <w:pPr>
+        <w:jc w:val="both"/>
+        <w:rPr>
+          <w:rFonts w:ascii="Arial" w:eastAsia="Times New Roman" w:hAnsi="Arial" w:cs="Arial"/>
+          <w:sz w:val="24"/>
+          <w:szCs w:val="24"/>
+          <w:lang w:val="id-ID"/>
+        </w:rPr>
+      </w:pPr>
+      <w:r>
+        <w:rPr>
+          <w:rFonts w:ascii="Arial" w:eastAsia="Times New Roman" w:hAnsi="Arial" w:cs="Arial"/>
+          <w:sz w:val="24"/>
+          <w:szCs w:val="24"/>
+          <w:lang w:val="id-ID"/>
+        </w:rPr>
+        <w:t>We wanted to create a database that is easy to use by taking inspiration from Google’s Firebase database, which focuses more to clients who don’t want to create a backend, our database allows a user to access the database using HTTP requests but this is not an API that we can just put as a webserver and dsitribute to the public as it doesn’t support any authentication and other middleware and so they must be implemented in another webserverm using golang, node or PHP.</w:t>
+      </w:r>
+    </w:p>
+    <w:p>
+      <w:pPr>
+        <w:jc w:val="both"/>
+        <w:rPr>
+          <w:rFonts w:ascii="Arial" w:eastAsia="Times New Roman" w:hAnsi="Arial" w:cs="Arial"/>
+          <w:sz w:val="24"/>
+          <w:szCs w:val="24"/>
+          <w:lang w:val="id-ID"/>
+        </w:rPr>
+      </w:pPr>
+      <w:r>
+        <w:rPr>
+          <w:rFonts w:ascii="Arial" w:eastAsia="Times New Roman" w:hAnsi="Arial" w:cs="Arial"/>
+          <w:sz w:val="24"/>
+          <w:szCs w:val="24"/>
+          <w:lang w:val="id-ID"/>
+        </w:rPr>
+        <w:t>So why do we use the port 8888 unlike Firebase’ port 8080 which a user can use to directly use the database as a webserver? The reason why is because Firebase supports security rules that allows access to a database selectively but our database does not support this, Firebase was intded to be a platform for users who don’t want to create a server but we plan to enchance the server creation process by providing an alternative way to connect to the database. To elaborate more on the hash table we are using, we can explain why we use a double linked list in our implementation. Since our hash function is not perfect, when a conflict appears regarding a similar address, we use open addressing to place it in a linked list to resolve these conflicts,</w:t>
+      </w:r>
+      <w:r>
+        <w:rPr>
+          <w:rFonts w:ascii="Arial" w:eastAsia="Times New Roman" w:hAnsi="Arial" w:cs="Arial"/>
+          <w:sz w:val="24"/>
+          <w:szCs w:val="24"/>
+          <w:lang w:val="id-ID"/>
+        </w:rPr>
+        <w:t xml:space="preserve"> </w:t>
+      </w:r>
+      <w:r>
+        <w:rPr>
+          <w:rFonts w:ascii="Arial" w:eastAsia="Times New Roman" w:hAnsi="Arial" w:cs="Arial"/>
+          <w:sz w:val="24"/>
+          <w:szCs w:val="24"/>
+          <w:lang w:val="id-ID"/>
+        </w:rPr>
+        <w:t xml:space="preserve">it will </w:t>
+      </w:r>
+      <w:r>
+        <w:rPr>
+          <w:rFonts w:ascii="Arial" w:eastAsia="Times New Roman" w:hAnsi="Arial" w:cs="Arial"/>
+          <w:sz w:val="24"/>
+          <w:szCs w:val="24"/>
+          <w:lang w:val="id-ID"/>
+        </w:rPr>
+        <w:t xml:space="preserve">reduce thewhole memory usage because the </w:t>
+      </w:r>
+      <w:r>
+        <w:rPr>
+          <w:rFonts w:ascii="Arial" w:eastAsia="Times New Roman" w:hAnsi="Arial" w:cs="Arial"/>
+          <w:sz w:val="24"/>
+          <w:szCs w:val="24"/>
+          <w:lang w:val="id-ID"/>
+        </w:rPr>
+        <w:t>the object is</w:t>
+      </w:r>
+      <w:r>
+        <w:rPr>
+          <w:rFonts w:ascii="Arial" w:eastAsia="Times New Roman" w:hAnsi="Arial" w:cs="Arial"/>
+          <w:sz w:val="24"/>
+          <w:szCs w:val="24"/>
+          <w:lang w:val="id-ID"/>
+        </w:rPr>
+        <w:t xml:space="preserve"> created on the heap on request so when the object is not created yet </w:t>
+      </w:r>
+      <w:r>
+        <w:rPr>
+          <w:rFonts w:ascii="Arial" w:eastAsia="Times New Roman" w:hAnsi="Arial" w:cs="Arial"/>
+          <w:sz w:val="24"/>
+          <w:szCs w:val="24"/>
+          <w:lang w:val="id-ID"/>
+        </w:rPr>
+        <w:t>,it doesn't take any space</w:t>
+      </w:r>
+      <w:r>
+        <w:rPr>
+          <w:rFonts w:ascii="Arial" w:eastAsia="Times New Roman" w:hAnsi="Arial" w:cs="Arial"/>
+          <w:sz w:val="24"/>
+          <w:szCs w:val="24"/>
+          <w:lang w:val="id-ID"/>
+        </w:rPr>
+        <w:t>.</w:t>
+      </w:r>
+      <w:r>
+        <w:rPr>
+          <w:rFonts w:ascii="Arial" w:eastAsia="Times New Roman" w:hAnsi="Arial" w:cs="Arial"/>
+          <w:sz w:val="24"/>
+          <w:szCs w:val="24"/>
+          <w:lang w:val="id-ID"/>
+        </w:rPr>
+        <w:t xml:space="preserve"> Lastly, why did we choose the JSON format in the first place? The simple reason is that despite the many alternative formats available to the API server such as proto format or XML, JSON is by far the most popular data interchange format in use and because it is so popular in today’s market, many are familiar with the use of the JSON format.</w:t>
+      </w:r>
+    </w:p>
+    <w:p>
+      <w:pPr>
+        <w:jc w:val="both"/>
+        <w:rPr>
+          <w:rFonts w:ascii="Arial" w:eastAsia="Times New Roman" w:hAnsi="Arial" w:cs="Arial"/>
+          <w:sz w:val="24"/>
+          <w:szCs w:val="24"/>
+          <w:lang w:val="id-ID"/>
+        </w:rPr>
+      </w:pPr>
+      <w:bookmarkStart w:id="0" w:name="_GoBack"/>
+      <w:bookmarkEnd w:id="0"/>
+    </w:p>
+    <w:p>
+      <w:pPr>
+        <w:jc w:val="both"/>
+        <w:rPr>
+          <w:rFonts w:ascii="Arial" w:eastAsia="Times New Roman" w:hAnsi="Arial" w:cs="Arial"/>
+          <w:b/>
+          <w:sz w:val="24"/>
+          <w:szCs w:val="24"/>
+          <w:lang w:val="id-ID"/>
+        </w:rPr>
+      </w:pPr>
+      <w:r>
+        <w:rPr>
+          <w:rFonts w:ascii="Arial" w:eastAsia="Times New Roman" w:hAnsi="Arial" w:cs="Arial"/>
+          <w:b/>
+          <w:sz w:val="24"/>
+          <w:szCs w:val="24"/>
+          <w:lang w:val="id-ID"/>
+        </w:rPr>
         <w:t xml:space="preserve">Demo Video </w:t>
       </w:r>
     </w:p>
@@ -5940,6 +6098,7 @@
           <w:szCs w:val="24"/>
           <w:lang w:val="id-ID"/>
         </w:rPr>
+        <w:lastRenderedPageBreak/>
         <w:t>For a better description of how the workload was dsitributed during the creation of this project, this section of the report will be written out by each group member so they can share their experiences working with one another and they can give their honest take on their contributions towards the final product.</w:t>
       </w:r>
     </w:p>
@@ -6033,7 +6192,37 @@
           <w:szCs w:val="24"/>
           <w:lang w:val="id-ID"/>
         </w:rPr>
-        <w:t xml:space="preserve"> was something I had only just seen and I had no idea that we could directly test a structure with some data and it would yield results similar to the concept of Big O notation in class. We were to test several data structure to determine the best through this benchmark. Then i received my first task for the project, I had to create an implementation of a data structue known as a B-Tree. It was a common data structure used in databases for things such as indexing and after researching more about it online, I began work. After about an unsuccessful 3 weeks of attempting to implement the structure, I was advised to scrap it and try again with another structure. C++ was full of open source libraries online and it was only a matter of time before we were able to find other data structures to test. Even so, I continued to struggle and was continuously unable to find a library that suited our needs and became less and </w:t>
+        <w:t xml:space="preserve"> was something I had only just seen and I had no idea that we could directly test a structure with some data and it would yield results similar to the concept of Big O notation in class. We were to test several data structure to determine the best through this benchmark. Then i received my first task for the project, I had to create an implementation of a data structue known as a B-Tree. It was a common data structure used in databases for things such as indexing and after researching more about it online, I began work. After about an unsuccessful 3 weeks of attempting to implement the structure, I was advised to scrap it and try again with another structure. C++ was full of open source libraries online and it was only a matter of time before we were able to find other data structures to test. Even so, I continued to struggle and was continuously unable to find a library that suited our needs and became less and less motivated to find a solution. Meanwhile, we had to submit our first report and second report and at that time no structure other than the hash table previously made by my group partner was build and benchmark ready. </w:t>
+      </w:r>
+    </w:p>
+    <w:p>
+      <w:pPr>
+        <w:ind w:firstLine="720"/>
+        <w:jc w:val="both"/>
+        <w:rPr>
+          <w:rFonts w:ascii="Arial" w:eastAsia="Times New Roman" w:hAnsi="Arial" w:cs="Arial"/>
+          <w:sz w:val="24"/>
+          <w:szCs w:val="24"/>
+          <w:lang w:val="id-ID"/>
+        </w:rPr>
+      </w:pPr>
+      <w:r>
+        <w:rPr>
+          <w:rFonts w:ascii="Arial" w:eastAsia="Times New Roman" w:hAnsi="Arial" w:cs="Arial"/>
+          <w:sz w:val="24"/>
+          <w:szCs w:val="24"/>
+          <w:lang w:val="id-ID"/>
+        </w:rPr>
+        <w:t xml:space="preserve">Approaching 2 weeks from the deadline, I was presssured in order to find a solution and pushed on to find a structure that suited the code we had made thus far and was applicable for our project. A day before our personal projected deadline, I managed to find a working library for a data structure we could use in the project. Finally, I had finished my first task. Up to this point, I had little to do with the code involved and while I was fascinated with our concept and problem, I was less capable of doing the hard coding that resulted in either application. Instead, I leaned more towards creating reports and </w:t>
+      </w:r>
+      <w:r>
+        <w:rPr>
+          <w:rFonts w:ascii="Arial" w:eastAsia="Times New Roman" w:hAnsi="Arial" w:cs="Arial"/>
+          <w:sz w:val="24"/>
+          <w:szCs w:val="24"/>
+          <w:lang w:val="id-ID"/>
+        </w:rPr>
+        <w:t xml:space="preserve">adding analysis to each data structure. Working with a lot of the data structures I learnt a lot more about each of them and each of their advantages and disadvantages or their uses in the real world.  I feel like I have many areas to improve in coding and also in managing my life. Had I been more efficient from the start, perhaps we could have moved a bit faster and in future projects I hope it will help me go forward instead of backwards. I was quick to give up and unwilling to look for the solution right in front of me which made me </w:t>
       </w:r>
       <w:r>
         <w:rPr>
@@ -6043,37 +6232,7 @@
           <w:lang w:val="id-ID"/>
         </w:rPr>
         <w:lastRenderedPageBreak/>
-        <w:t xml:space="preserve">less motivated to find a solution. Meanwhile, we had to submit our first report and second report and at that time no structure other than the hash table previously made by my group partner was build and benchmark ready. </w:t>
-      </w:r>
-    </w:p>
-    <w:p>
-      <w:pPr>
-        <w:ind w:firstLine="720"/>
-        <w:jc w:val="both"/>
-        <w:rPr>
-          <w:rFonts w:ascii="Arial" w:eastAsia="Times New Roman" w:hAnsi="Arial" w:cs="Arial"/>
-          <w:sz w:val="24"/>
-          <w:szCs w:val="24"/>
-          <w:lang w:val="id-ID"/>
-        </w:rPr>
-      </w:pPr>
-      <w:r>
-        <w:rPr>
-          <w:rFonts w:ascii="Arial" w:eastAsia="Times New Roman" w:hAnsi="Arial" w:cs="Arial"/>
-          <w:sz w:val="24"/>
-          <w:szCs w:val="24"/>
-          <w:lang w:val="id-ID"/>
-        </w:rPr>
-        <w:t xml:space="preserve">Approaching 2 weeks from the deadline, I was presssured in order to find a solution and pushed on to find a structure that suited the code we had made thus far and was applicable for our project. A day before our personal projected deadline, I managed to find a working library for a data structure we could use in the project. Finally, I had finished my first task. Up to this point, I had little to do with the code involved and while I was fascinated with our concept and problem, I was less capable of doing the hard coding that resulted in either application. Instead, I leaned more towards creating reports and </w:t>
-      </w:r>
-      <w:r>
-        <w:rPr>
-          <w:rFonts w:ascii="Arial" w:eastAsia="Times New Roman" w:hAnsi="Arial" w:cs="Arial"/>
-          <w:sz w:val="24"/>
-          <w:szCs w:val="24"/>
-          <w:lang w:val="id-ID"/>
-        </w:rPr>
-        <w:t xml:space="preserve">adding analysis to each data structure. Working with a lot of the data structures I learnt a lot more about each of them and each of their advantages and disadvantages or their uses in the real world.  I feel like I have many areas to improve in coding and also in managing my life. Had I been more efficient from the start, perhaps we could have moved a bit faster and in future projects I hope it will help me go forward instead of backwards. I was quick to give up and unwilling to look for the solution right in front of me which made me unreasonable and less focused in general. However, what I lack is made up for by my group partner who created the framework and content for most of the code and was patient enough with me so that at the end of the day, we could enjoy the project and learn something at the very end. Overall, my experience working in this group was enjoyable </w:t>
+        <w:t xml:space="preserve">unreasonable and less focused in general. However, what I lack is made up for by my group partner who created the framework and content for most of the code and was patient enough with me so that at the end of the day, we could enjoy the project and learn something at the very end. Overall, my experience working in this group was enjoyable </w:t>
       </w:r>
       <w:r>
         <w:rPr>

</xml_diff>